<commit_message>
sửa lại trùng lắp mục thêm, xóa tài khoản
</commit_message>
<xml_diff>
--- a/2.Requirement Analysis/UsecaseSpecification/[ThanhThao-HaThao]NV quản trị hệ thống_NV thu ngân_NV tiếp tân.docx
+++ b/2.Requirement Analysis/UsecaseSpecification/[ThanhThao-HaThao]NV quản trị hệ thống_NV thu ngân_NV tiếp tân.docx
@@ -3585,7 +3585,7 @@
           <w:bCs/>
           <w:szCs w:val="24"/>
         </w:rPr>
-        <w:t>và thu hồi tài khoản người dùng.</w:t>
+        <w:t xml:space="preserve"> tài khoản người dùng.</w:t>
       </w:r>
     </w:p>
     <w:p>
@@ -3663,7 +3663,23 @@
           <w:bCs/>
           <w:szCs w:val="24"/>
         </w:rPr>
-        <w:t>Nhân viên quản trị nhập thông tin cá nhân người cần thêm tài khoản.</w:t>
+        <w:t xml:space="preserve">Nhân viên quản trị </w:t>
+      </w:r>
+      <w:r>
+        <w:rPr>
+          <w:rFonts w:eastAsia="Times New Roman" w:cs="Times New Roman"/>
+          <w:bCs/>
+          <w:szCs w:val="24"/>
+        </w:rPr>
+        <w:t>nhập tài khoản cần xóa</w:t>
+      </w:r>
+      <w:r>
+        <w:rPr>
+          <w:rFonts w:eastAsia="Times New Roman" w:cs="Times New Roman"/>
+          <w:bCs/>
+          <w:szCs w:val="24"/>
+        </w:rPr>
+        <w:t>.</w:t>
       </w:r>
     </w:p>
     <w:p>
@@ -3687,7 +3703,7 @@
           <w:bCs/>
           <w:szCs w:val="24"/>
         </w:rPr>
-        <w:t>Nhân viên nhập usename, password cho người được cấp phát.</w:t>
+        <w:t>Hệ thống kiểm tra thông tin hợp lệ.</w:t>
       </w:r>
     </w:p>
     <w:p>
@@ -3711,7 +3727,15 @@
           <w:bCs/>
           <w:szCs w:val="24"/>
         </w:rPr>
-        <w:t>Hệ thống kiểm tra thông tin hợp lệ.</w:t>
+        <w:t>Hệ thống thực hiện xóa tài khoản trong</w:t>
+      </w:r>
+      <w:r>
+        <w:rPr>
+          <w:rFonts w:eastAsia="Times New Roman" w:cs="Times New Roman"/>
+          <w:bCs/>
+          <w:szCs w:val="24"/>
+        </w:rPr>
+        <w:t xml:space="preserve"> hệ thống.</w:t>
       </w:r>
     </w:p>
     <w:p>
@@ -3735,31 +3759,15 @@
           <w:bCs/>
           <w:szCs w:val="24"/>
         </w:rPr>
-        <w:t>Hệ thống thực hiện thêm tài khoản vào hệ thống.</w:t>
-      </w:r>
-    </w:p>
-    <w:p>
-      <w:pPr>
-        <w:pStyle w:val="ListParagraph"/>
-        <w:numPr>
-          <w:ilvl w:val="0"/>
-          <w:numId w:val="16"/>
-        </w:numPr>
-        <w:spacing w:before="144" w:after="144" w:line="360" w:lineRule="auto"/>
-        <w:outlineLvl w:val="3"/>
-        <w:rPr>
-          <w:rFonts w:eastAsia="Times New Roman" w:cs="Times New Roman"/>
-          <w:bCs/>
-          <w:szCs w:val="24"/>
-        </w:rPr>
-      </w:pPr>
-      <w:r>
-        <w:rPr>
-          <w:rFonts w:eastAsia="Times New Roman" w:cs="Times New Roman"/>
-          <w:bCs/>
-          <w:szCs w:val="24"/>
-        </w:rPr>
-        <w:t>Thông báo thêm tài khoản thành công.</w:t>
+        <w:t>Thông báo xóa</w:t>
+      </w:r>
+      <w:r>
+        <w:rPr>
+          <w:rFonts w:eastAsia="Times New Roman" w:cs="Times New Roman"/>
+          <w:bCs/>
+          <w:szCs w:val="24"/>
+        </w:rPr>
+        <w:t xml:space="preserve"> tài khoản thành công.</w:t>
       </w:r>
     </w:p>
     <w:p>
@@ -3836,7 +3844,25 @@
           <w:bCs/>
           <w:szCs w:val="24"/>
         </w:rPr>
-        <w:t>Thông báo thông tin không hợp lệ và hỏi người dùng có thực hiện thêm không.</w:t>
+        <w:t xml:space="preserve">Thông báo thông tin không hợp lệ và </w:t>
+      </w:r>
+      <w:r>
+        <w:rPr>
+          <w:rFonts w:eastAsia="Times New Roman" w:cs="Times New Roman"/>
+          <w:bCs/>
+          <w:szCs w:val="24"/>
+        </w:rPr>
+        <w:t>hỏi người dùng có thực hiện xóa</w:t>
+      </w:r>
+      <w:bookmarkStart w:id="3" w:name="_GoBack"/>
+      <w:bookmarkEnd w:id="3"/>
+      <w:r>
+        <w:rPr>
+          <w:rFonts w:eastAsia="Times New Roman" w:cs="Times New Roman"/>
+          <w:bCs/>
+          <w:szCs w:val="24"/>
+        </w:rPr>
+        <w:t xml:space="preserve"> không.</w:t>
       </w:r>
     </w:p>
     <w:p>
@@ -3861,7 +3887,6 @@
           <w:bCs/>
           <w:szCs w:val="24"/>
         </w:rPr>
-        <w:lastRenderedPageBreak/>
         <w:t>Nhân viên quản trị chọn có: hệ thống quay lại bước 1. Nhân viên quản trị chọn không, hệ thống thoát chức năng, quay về màn hình quản lý tài khoản.</w:t>
       </w:r>
     </w:p>
@@ -3889,6 +3914,7 @@
           <w:szCs w:val="24"/>
           <w:lang w:val="vi-VN"/>
         </w:rPr>
+        <w:lastRenderedPageBreak/>
         <w:t>Các yêu cầu đặc biệt</w:t>
       </w:r>
     </w:p>
@@ -3946,7 +3972,7 @@
         <w:ind w:left="720"/>
         <w:outlineLvl w:val="2"/>
         <w:rPr>
-          <w:ins w:id="3" w:author="THANHTHAO" w:date="2012-03-22T09:21:00Z"/>
+          <w:ins w:id="4" w:author="THANHTHAO" w:date="2012-03-22T09:21:00Z"/>
           <w:rFonts w:ascii="Times New Roman" w:eastAsia="Times New Roman" w:hAnsi="Times New Roman" w:cs="Times New Roman"/>
           <w:b/>
           <w:bCs/>
@@ -4103,7 +4129,15 @@
           <w:sz w:val="24"/>
           <w:szCs w:val="24"/>
         </w:rPr>
-        <w:t>- thêm tài khoản</w:t>
+        <w:t>- xóa</w:t>
+      </w:r>
+      <w:r>
+        <w:rPr>
+          <w:rFonts w:cs="Times New Roman"/>
+          <w:sz w:val="24"/>
+          <w:szCs w:val="24"/>
+        </w:rPr>
+        <w:t xml:space="preserve"> tài khoản</w:t>
       </w:r>
     </w:p>
     <w:p>
@@ -4151,7 +4185,7 @@
           <w:bCs/>
           <w:szCs w:val="24"/>
         </w:rPr>
-        <w:t>Nhân viên quản trị hệ thống thực hiện cấp phát và thu hồi tài khoản người dùng.</w:t>
+        <w:t>Nhân viên quản trị hệ thống thực hiện thu hồi tài khoản người dùng.</w:t>
       </w:r>
     </w:p>
     <w:p>
@@ -4508,7 +4542,7 @@
         <w:ind w:left="720"/>
         <w:outlineLvl w:val="2"/>
         <w:rPr>
-          <w:ins w:id="4" w:author="THANHTHAO" w:date="2012-03-22T09:21:00Z"/>
+          <w:ins w:id="5" w:author="THANHTHAO" w:date="2012-03-22T09:21:00Z"/>
           <w:rFonts w:ascii="Times New Roman" w:eastAsia="Times New Roman" w:hAnsi="Times New Roman" w:cs="Times New Roman"/>
           <w:b/>
           <w:bCs/>
@@ -4523,7 +4557,6 @@
           <w:sz w:val="24"/>
           <w:szCs w:val="24"/>
         </w:rPr>
-        <w:lastRenderedPageBreak/>
         <w:t>Hệ thống đang ở chức năng quản lý tài khoản.</w:t>
       </w:r>
     </w:p>
@@ -4572,6 +4605,7 @@
           <w:sz w:val="24"/>
           <w:szCs w:val="24"/>
         </w:rPr>
+        <w:lastRenderedPageBreak/>
         <w:t>Nếu cập nhật thành công, hệ thống  ghi nhận sự thay đổi về quyền vào cơ sở dữ liệu</w:t>
       </w:r>
     </w:p>
@@ -5208,7 +5242,6 @@
           <w:sz w:val="28"/>
           <w:szCs w:val="28"/>
         </w:rPr>
-        <w:lastRenderedPageBreak/>
         <w:t xml:space="preserve">Đặc tả Use-case “Thanh toán hóa đơn” – </w:t>
       </w:r>
       <w:r>
@@ -5420,6 +5453,7 @@
           <w:szCs w:val="24"/>
           <w:lang w:val="vi-VN"/>
         </w:rPr>
+        <w:lastRenderedPageBreak/>
         <w:t>Dòng sự kiện</w:t>
       </w:r>
     </w:p>
@@ -5940,8 +5974,6 @@
           <w:rFonts w:cs="Times New Roman"/>
         </w:rPr>
       </w:pPr>
-      <w:bookmarkStart w:id="5" w:name="_GoBack"/>
-      <w:bookmarkEnd w:id="5"/>
       <w:r>
         <w:rPr>
           <w:rFonts w:cs="Times New Roman"/>
@@ -6032,7 +6064,6 @@
           <w:szCs w:val="24"/>
           <w:lang w:val="vi-VN"/>
         </w:rPr>
-        <w:lastRenderedPageBreak/>
         <w:t>Dòng sự kiện</w:t>
       </w:r>
     </w:p>
@@ -6108,6 +6139,7 @@
           <w:bCs/>
           <w:szCs w:val="24"/>
         </w:rPr>
+        <w:lastRenderedPageBreak/>
         <w:t>Hệ thống thực hiện xác thực quyền của người dùng có phải là quyền quản trị hệ thống hay không</w:t>
       </w:r>
     </w:p>
@@ -6673,7 +6705,6 @@
           <w:bCs/>
           <w:szCs w:val="24"/>
         </w:rPr>
-        <w:lastRenderedPageBreak/>
         <w:t>Thoát chức năng.</w:t>
       </w:r>
     </w:p>
@@ -6751,6 +6782,7 @@
           <w:szCs w:val="24"/>
           <w:lang w:val="vi-VN"/>
         </w:rPr>
+        <w:lastRenderedPageBreak/>
         <w:t>Trạng thái hệ thống khi bắt đầu thực hiện Use-case</w:t>
       </w:r>
     </w:p>
@@ -7365,7 +7397,6 @@
         <w:rPr>
           <w:rFonts w:cs="Times New Roman"/>
         </w:rPr>
-        <w:lastRenderedPageBreak/>
         <w:t>Đặc tả Use-case “</w:t>
       </w:r>
       <w:r>
@@ -7461,6 +7492,7 @@
           <w:szCs w:val="24"/>
           <w:lang w:val="vi-VN"/>
         </w:rPr>
+        <w:lastRenderedPageBreak/>
         <w:t>Dòng sự kiện</w:t>
       </w:r>
     </w:p>
@@ -11653,7 +11685,7 @@
 </file>
 
 <file path=customXml/itemProps1.xml><?xml version="1.0" encoding="utf-8"?>
-<ds:datastoreItem xmlns:ds="http://schemas.openxmlformats.org/officeDocument/2006/customXml" ds:itemID="{433ED640-0C92-4A83-97F2-1346A3D19929}">
+<ds:datastoreItem xmlns:ds="http://schemas.openxmlformats.org/officeDocument/2006/customXml" ds:itemID="{A8A73AF9-A405-41A1-99D3-488AC570BAE4}">
   <ds:schemaRefs>
     <ds:schemaRef ds:uri="http://schemas.openxmlformats.org/officeDocument/2006/bibliography"/>
   </ds:schemaRefs>

</xml_diff>

<commit_message>
thêm usecase xóa them thuc don. sửa các mục dánh số
</commit_message>
<xml_diff>
--- a/2.Requirement Analysis/UsecaseSpecification/[ThanhThao-HaThao]NV quản trị hệ thống_NV thu ngân_NV tiếp tân.docx
+++ b/2.Requirement Analysis/UsecaseSpecification/[ThanhThao-HaThao]NV quản trị hệ thống_NV thu ngân_NV tiếp tân.docx
@@ -2106,7 +2106,7 @@
         <w:pStyle w:val="ListParagraph"/>
         <w:numPr>
           <w:ilvl w:val="0"/>
-          <w:numId w:val="5"/>
+          <w:numId w:val="41"/>
         </w:numPr>
         <w:spacing w:before="144" w:after="144" w:line="360" w:lineRule="auto"/>
         <w:outlineLvl w:val="3"/>
@@ -2130,7 +2130,7 @@
         <w:pStyle w:val="ListParagraph"/>
         <w:numPr>
           <w:ilvl w:val="0"/>
-          <w:numId w:val="5"/>
+          <w:numId w:val="41"/>
         </w:numPr>
         <w:spacing w:before="144" w:after="144" w:line="360" w:lineRule="auto"/>
         <w:outlineLvl w:val="3"/>
@@ -2154,7 +2154,7 @@
         <w:pStyle w:val="ListParagraph"/>
         <w:numPr>
           <w:ilvl w:val="0"/>
-          <w:numId w:val="5"/>
+          <w:numId w:val="41"/>
         </w:numPr>
         <w:spacing w:before="144" w:after="144" w:line="360" w:lineRule="auto"/>
         <w:outlineLvl w:val="3"/>
@@ -2178,7 +2178,7 @@
         <w:pStyle w:val="ListParagraph"/>
         <w:numPr>
           <w:ilvl w:val="0"/>
-          <w:numId w:val="5"/>
+          <w:numId w:val="41"/>
         </w:numPr>
         <w:spacing w:before="144" w:after="144" w:line="360" w:lineRule="auto"/>
         <w:outlineLvl w:val="3"/>
@@ -2202,7 +2202,7 @@
         <w:pStyle w:val="ListParagraph"/>
         <w:numPr>
           <w:ilvl w:val="0"/>
-          <w:numId w:val="5"/>
+          <w:numId w:val="41"/>
         </w:numPr>
         <w:spacing w:before="144" w:after="144" w:line="360" w:lineRule="auto"/>
         <w:outlineLvl w:val="3"/>
@@ -2226,7 +2226,7 @@
         <w:pStyle w:val="ListParagraph"/>
         <w:numPr>
           <w:ilvl w:val="0"/>
-          <w:numId w:val="5"/>
+          <w:numId w:val="41"/>
         </w:numPr>
         <w:spacing w:before="144" w:after="144" w:line="360" w:lineRule="auto"/>
         <w:outlineLvl w:val="3"/>
@@ -2277,7 +2277,7 @@
         <w:pStyle w:val="ListParagraph"/>
         <w:numPr>
           <w:ilvl w:val="0"/>
-          <w:numId w:val="6"/>
+          <w:numId w:val="42"/>
         </w:numPr>
         <w:spacing w:before="144" w:after="144" w:line="360" w:lineRule="auto"/>
         <w:ind w:left="1620"/>
@@ -2288,6 +2288,8 @@
           <w:szCs w:val="24"/>
         </w:rPr>
       </w:pPr>
+      <w:bookmarkStart w:id="3" w:name="_GoBack"/>
+      <w:bookmarkEnd w:id="3"/>
       <w:r>
         <w:rPr>
           <w:rFonts w:eastAsia="Times New Roman" w:cs="Times New Roman"/>
@@ -3064,8 +3066,8 @@
           <w:szCs w:val="24"/>
         </w:rPr>
       </w:pPr>
-      <w:bookmarkStart w:id="3" w:name="OLE_LINK3"/>
-      <w:bookmarkStart w:id="4" w:name="OLE_LINK4"/>
+      <w:bookmarkStart w:id="4" w:name="OLE_LINK3"/>
+      <w:bookmarkStart w:id="5" w:name="OLE_LINK4"/>
       <w:r>
         <w:rPr>
           <w:rFonts w:eastAsia="Times New Roman" w:cs="Times New Roman"/>
@@ -3171,8 +3173,8 @@
         <w:t>ệ thống hiển thị thông báo đã phân quyền thành công</w:t>
       </w:r>
     </w:p>
-    <w:bookmarkEnd w:id="3"/>
     <w:bookmarkEnd w:id="4"/>
+    <w:bookmarkEnd w:id="5"/>
     <w:p>
       <w:pPr>
         <w:pStyle w:val="ListParagraph"/>
@@ -3222,23 +3224,7 @@
           <w:szCs w:val="24"/>
         </w:rPr>
         <w:lastRenderedPageBreak/>
-        <w:t>Hệ thống kiểm tra thông tin nhập</w:t>
-      </w:r>
-      <w:r>
-        <w:rPr>
-          <w:rFonts w:eastAsia="Times New Roman" w:cs="Times New Roman"/>
-          <w:bCs/>
-          <w:szCs w:val="24"/>
-        </w:rPr>
-        <w:t xml:space="preserve"> không</w:t>
-      </w:r>
-      <w:r>
-        <w:rPr>
-          <w:rFonts w:eastAsia="Times New Roman" w:cs="Times New Roman"/>
-          <w:bCs/>
-          <w:szCs w:val="24"/>
-        </w:rPr>
-        <w:t xml:space="preserve"> hợp lý.</w:t>
+        <w:t>Hệ thống kiểm tra thông tin nhập không hợp lý.</w:t>
       </w:r>
     </w:p>
     <w:p>
@@ -3262,23 +3248,7 @@
           <w:bCs/>
           <w:szCs w:val="24"/>
         </w:rPr>
-        <w:t xml:space="preserve">Hệ thống </w:t>
-      </w:r>
-      <w:r>
-        <w:rPr>
-          <w:rFonts w:eastAsia="Times New Roman" w:cs="Times New Roman"/>
-          <w:bCs/>
-          <w:szCs w:val="24"/>
-        </w:rPr>
-        <w:t>thông báo thông tin không hợp lý</w:t>
-      </w:r>
-      <w:r>
-        <w:rPr>
-          <w:rFonts w:eastAsia="Times New Roman" w:cs="Times New Roman"/>
-          <w:bCs/>
-          <w:szCs w:val="24"/>
-        </w:rPr>
-        <w:t>.</w:t>
+        <w:t>Hệ thống thông báo thông tin không hợp lý.</w:t>
       </w:r>
     </w:p>
     <w:p>
@@ -4047,7 +4017,7 @@
         <w:ind w:left="720"/>
         <w:outlineLvl w:val="2"/>
         <w:rPr>
-          <w:ins w:id="5" w:author="THANHTHAO" w:date="2012-03-22T09:21:00Z"/>
+          <w:ins w:id="6" w:author="THANHTHAO" w:date="2012-03-22T09:21:00Z"/>
           <w:rFonts w:ascii="Times New Roman" w:eastAsia="Times New Roman" w:hAnsi="Times New Roman" w:cs="Times New Roman"/>
           <w:b/>
           <w:bCs/>
@@ -4625,7 +4595,7 @@
         <w:ind w:left="720"/>
         <w:outlineLvl w:val="2"/>
         <w:rPr>
-          <w:ins w:id="6" w:author="THANHTHAO" w:date="2012-03-22T09:21:00Z"/>
+          <w:ins w:id="7" w:author="THANHTHAO" w:date="2012-03-22T09:21:00Z"/>
           <w:rFonts w:ascii="Times New Roman" w:eastAsia="Times New Roman" w:hAnsi="Times New Roman" w:cs="Times New Roman"/>
           <w:b/>
           <w:bCs/>
@@ -6626,10 +6596,7 @@
         <w:t>Đặc tả Use-case “</w:t>
       </w:r>
       <w:r>
-        <w:t xml:space="preserve">Tìm kiếm bàn trống tại nhà </w:t>
-      </w:r>
-      <w:r>
-        <w:t>hàng</w:t>
+        <w:t>Tìm kiếm bàn trống tại nhà hàng</w:t>
       </w:r>
       <w:r>
         <w:rPr>
@@ -6693,23 +6660,7 @@
           <w:bCs/>
           <w:szCs w:val="24"/>
         </w:rPr>
-        <w:t xml:space="preserve">Nhân viên tiếp tân thực hiện tìm kiếm </w:t>
-      </w:r>
-      <w:r>
-        <w:rPr>
-          <w:rFonts w:eastAsia="Times New Roman" w:cs="Times New Roman"/>
-          <w:bCs/>
-          <w:szCs w:val="24"/>
-        </w:rPr>
-        <w:t>nhà hàng trống tại nhà hàng của mình</w:t>
-      </w:r>
-      <w:r>
-        <w:rPr>
-          <w:rFonts w:eastAsia="Times New Roman" w:cs="Times New Roman"/>
-          <w:bCs/>
-          <w:szCs w:val="24"/>
-        </w:rPr>
-        <w:t>.</w:t>
+        <w:t>Nhân viên tiếp tân thực hiện tìm kiếm nhà hàng trống tại nhà hàng của mình.</w:t>
       </w:r>
     </w:p>
     <w:p>
@@ -6776,10 +6727,7 @@
         </w:numPr>
       </w:pPr>
       <w:r>
-        <w:t>Hệ thống trình màn hình tìm kiếm bàn trống</w:t>
-      </w:r>
-      <w:r>
-        <w:t>.</w:t>
+        <w:t>Hệ thống trình màn hình tìm kiếm bàn trống.</w:t>
       </w:r>
     </w:p>
     <w:p>
@@ -8175,8 +8123,8 @@
           <w:numId w:val="34"/>
         </w:numPr>
       </w:pPr>
-      <w:bookmarkStart w:id="7" w:name="OLE_LINK5"/>
-      <w:bookmarkStart w:id="8" w:name="OLE_LINK6"/>
+      <w:bookmarkStart w:id="8" w:name="OLE_LINK5"/>
+      <w:bookmarkStart w:id="9" w:name="OLE_LINK6"/>
       <w:r>
         <w:t>Hệ thống trình màn hình thêm thực đơn.</w:t>
       </w:r>
@@ -8232,8 +8180,8 @@
         <w:t>Hệ thống thông báo thành công.</w:t>
       </w:r>
     </w:p>
-    <w:bookmarkEnd w:id="7"/>
     <w:bookmarkEnd w:id="8"/>
+    <w:bookmarkEnd w:id="9"/>
     <w:p>
       <w:pPr>
         <w:pStyle w:val="ListParagraph"/>
@@ -8270,13 +8218,7 @@
         </w:numPr>
       </w:pPr>
       <w:r>
-        <w:t>Hệ thống kiểm tra dữ liệu</w:t>
-      </w:r>
-      <w:r>
-        <w:t xml:space="preserve"> không</w:t>
-      </w:r>
-      <w:r>
-        <w:t xml:space="preserve"> hợp lệ.</w:t>
+        <w:t>Hệ thống kiểm tra dữ liệu không hợp lệ.</w:t>
       </w:r>
     </w:p>
     <w:p>
@@ -8305,8 +8247,8 @@
           <w:numId w:val="36"/>
         </w:numPr>
       </w:pPr>
-      <w:bookmarkStart w:id="9" w:name="OLE_LINK7"/>
-      <w:bookmarkStart w:id="10" w:name="OLE_LINK8"/>
+      <w:bookmarkStart w:id="10" w:name="OLE_LINK7"/>
+      <w:bookmarkStart w:id="11" w:name="OLE_LINK8"/>
       <w:r>
         <w:t xml:space="preserve">Hệ thống </w:t>
       </w:r>
@@ -8320,8 +8262,8 @@
         <w:t>.</w:t>
       </w:r>
     </w:p>
-    <w:bookmarkEnd w:id="9"/>
     <w:bookmarkEnd w:id="10"/>
+    <w:bookmarkEnd w:id="11"/>
     <w:p>
       <w:pPr>
         <w:pStyle w:val="ListParagraph"/>
@@ -8442,8 +8384,6 @@
         </w:rPr>
         <w:t>ông với quyền nhân viên quản lý thực đơn</w:t>
       </w:r>
-      <w:bookmarkStart w:id="11" w:name="_GoBack"/>
-      <w:bookmarkEnd w:id="11"/>
       <w:r>
         <w:rPr>
           <w:rFonts w:eastAsia="Times New Roman" w:cs="Times New Roman"/>
@@ -8808,13 +8748,7 @@
         </w:numPr>
       </w:pPr>
       <w:r>
-        <w:t>Hệ thống kiểm tra dữ liệu</w:t>
-      </w:r>
-      <w:r>
-        <w:t xml:space="preserve"> không</w:t>
-      </w:r>
-      <w:r>
-        <w:t xml:space="preserve"> hợp lệ.</w:t>
+        <w:t>Hệ thống kiểm tra dữ liệu không hợp lệ.</w:t>
       </w:r>
     </w:p>
     <w:p>
@@ -8841,13 +8775,7 @@
         </w:numPr>
       </w:pPr>
       <w:r>
-        <w:t>Hệ thống hỏi người dùng muố</w:t>
-      </w:r>
-      <w:r>
-        <w:t>n xóa</w:t>
-      </w:r>
-      <w:r>
-        <w:t xml:space="preserve"> hóa đơn nữa không, nếu người dùng trả lời có thì hệ thống quay lại bước 1, nếu không hệ thống thoát chức năng.</w:t>
+        <w:t>Hệ thống hỏi người dùng muốn xóa hóa đơn nữa không, nếu người dùng trả lời có thì hệ thống quay lại bước 1, nếu không hệ thống thoát chức năng.</w:t>
       </w:r>
     </w:p>
     <w:p>
@@ -10585,6 +10513,95 @@
     </w:lvl>
   </w:abstractNum>
   <w:abstractNum w:abstractNumId="16">
+    <w:nsid w:val="3FF8549B"/>
+    <w:multiLevelType w:val="hybridMultilevel"/>
+    <w:tmpl w:val="EDB60FA4"/>
+    <w:lvl w:ilvl="0" w:tplc="FD2C0CF4">
+      <w:start w:val="5"/>
+      <w:numFmt w:val="decimal"/>
+      <w:lvlText w:val="%1."/>
+      <w:lvlJc w:val="left"/>
+      <w:pPr>
+        <w:ind w:left="1944" w:hanging="360"/>
+      </w:pPr>
+      <w:rPr>
+        <w:rFonts w:hint="default"/>
+      </w:rPr>
+    </w:lvl>
+    <w:lvl w:ilvl="1" w:tplc="04090019" w:tentative="1">
+      <w:start w:val="1"/>
+      <w:numFmt w:val="lowerLetter"/>
+      <w:lvlText w:val="%2."/>
+      <w:lvlJc w:val="left"/>
+      <w:pPr>
+        <w:ind w:left="1440" w:hanging="360"/>
+      </w:pPr>
+    </w:lvl>
+    <w:lvl w:ilvl="2" w:tplc="0409001B" w:tentative="1">
+      <w:start w:val="1"/>
+      <w:numFmt w:val="lowerRoman"/>
+      <w:lvlText w:val="%3."/>
+      <w:lvlJc w:val="right"/>
+      <w:pPr>
+        <w:ind w:left="2160" w:hanging="180"/>
+      </w:pPr>
+    </w:lvl>
+    <w:lvl w:ilvl="3" w:tplc="0409000F" w:tentative="1">
+      <w:start w:val="1"/>
+      <w:numFmt w:val="decimal"/>
+      <w:lvlText w:val="%4."/>
+      <w:lvlJc w:val="left"/>
+      <w:pPr>
+        <w:ind w:left="2880" w:hanging="360"/>
+      </w:pPr>
+    </w:lvl>
+    <w:lvl w:ilvl="4" w:tplc="04090019" w:tentative="1">
+      <w:start w:val="1"/>
+      <w:numFmt w:val="lowerLetter"/>
+      <w:lvlText w:val="%5."/>
+      <w:lvlJc w:val="left"/>
+      <w:pPr>
+        <w:ind w:left="3600" w:hanging="360"/>
+      </w:pPr>
+    </w:lvl>
+    <w:lvl w:ilvl="5" w:tplc="0409001B" w:tentative="1">
+      <w:start w:val="1"/>
+      <w:numFmt w:val="lowerRoman"/>
+      <w:lvlText w:val="%6."/>
+      <w:lvlJc w:val="right"/>
+      <w:pPr>
+        <w:ind w:left="4320" w:hanging="180"/>
+      </w:pPr>
+    </w:lvl>
+    <w:lvl w:ilvl="6" w:tplc="0409000F" w:tentative="1">
+      <w:start w:val="1"/>
+      <w:numFmt w:val="decimal"/>
+      <w:lvlText w:val="%7."/>
+      <w:lvlJc w:val="left"/>
+      <w:pPr>
+        <w:ind w:left="5040" w:hanging="360"/>
+      </w:pPr>
+    </w:lvl>
+    <w:lvl w:ilvl="7" w:tplc="04090019" w:tentative="1">
+      <w:start w:val="1"/>
+      <w:numFmt w:val="lowerLetter"/>
+      <w:lvlText w:val="%8."/>
+      <w:lvlJc w:val="left"/>
+      <w:pPr>
+        <w:ind w:left="5760" w:hanging="360"/>
+      </w:pPr>
+    </w:lvl>
+    <w:lvl w:ilvl="8" w:tplc="0409001B" w:tentative="1">
+      <w:start w:val="1"/>
+      <w:numFmt w:val="lowerRoman"/>
+      <w:lvlText w:val="%9."/>
+      <w:lvlJc w:val="right"/>
+      <w:pPr>
+        <w:ind w:left="6480" w:hanging="180"/>
+      </w:pPr>
+    </w:lvl>
+  </w:abstractNum>
+  <w:abstractNum w:abstractNumId="17">
     <w:nsid w:val="423A5D71"/>
     <w:multiLevelType w:val="hybridMultilevel"/>
     <w:tmpl w:val="FEA47D7C"/>
@@ -10670,7 +10687,7 @@
       </w:pPr>
     </w:lvl>
   </w:abstractNum>
-  <w:abstractNum w:abstractNumId="17">
+  <w:abstractNum w:abstractNumId="18">
     <w:nsid w:val="461A16D9"/>
     <w:multiLevelType w:val="hybridMultilevel"/>
     <w:tmpl w:val="57D4FBC0"/>
@@ -10759,7 +10776,7 @@
       </w:pPr>
     </w:lvl>
   </w:abstractNum>
-  <w:abstractNum w:abstractNumId="18">
+  <w:abstractNum w:abstractNumId="19">
     <w:nsid w:val="48495751"/>
     <w:multiLevelType w:val="hybridMultilevel"/>
     <w:tmpl w:val="F3BADEF6"/>
@@ -10845,7 +10862,7 @@
       </w:pPr>
     </w:lvl>
   </w:abstractNum>
-  <w:abstractNum w:abstractNumId="19">
+  <w:abstractNum w:abstractNumId="20">
     <w:nsid w:val="48A40571"/>
     <w:multiLevelType w:val="multilevel"/>
     <w:tmpl w:val="139E0AA4"/>
@@ -10958,7 +10975,125 @@
       </w:rPr>
     </w:lvl>
   </w:abstractNum>
-  <w:abstractNum w:abstractNumId="20">
+  <w:abstractNum w:abstractNumId="21">
+    <w:nsid w:val="4A223993"/>
+    <w:multiLevelType w:val="multilevel"/>
+    <w:tmpl w:val="4544C684"/>
+    <w:lvl w:ilvl="0">
+      <w:start w:val="1"/>
+      <w:numFmt w:val="decimal"/>
+      <w:lvlText w:val="%1."/>
+      <w:lvlJc w:val="left"/>
+      <w:pPr>
+        <w:ind w:left="1620" w:hanging="360"/>
+      </w:pPr>
+    </w:lvl>
+    <w:lvl w:ilvl="1">
+      <w:start w:val="6"/>
+      <w:numFmt w:val="decimal"/>
+      <w:isLgl/>
+      <w:lvlText w:val="%1.%2"/>
+      <w:lvlJc w:val="left"/>
+      <w:pPr>
+        <w:ind w:left="1620" w:hanging="360"/>
+      </w:pPr>
+      <w:rPr>
+        <w:rFonts w:hint="default"/>
+      </w:rPr>
+    </w:lvl>
+    <w:lvl w:ilvl="2">
+      <w:start w:val="1"/>
+      <w:numFmt w:val="decimal"/>
+      <w:isLgl/>
+      <w:lvlText w:val="%1.%2.%3"/>
+      <w:lvlJc w:val="left"/>
+      <w:pPr>
+        <w:ind w:left="1980" w:hanging="720"/>
+      </w:pPr>
+      <w:rPr>
+        <w:rFonts w:hint="default"/>
+      </w:rPr>
+    </w:lvl>
+    <w:lvl w:ilvl="3">
+      <w:start w:val="1"/>
+      <w:numFmt w:val="decimal"/>
+      <w:isLgl/>
+      <w:lvlText w:val="%1.%2.%3.%4"/>
+      <w:lvlJc w:val="left"/>
+      <w:pPr>
+        <w:ind w:left="1980" w:hanging="720"/>
+      </w:pPr>
+      <w:rPr>
+        <w:rFonts w:hint="default"/>
+      </w:rPr>
+    </w:lvl>
+    <w:lvl w:ilvl="4">
+      <w:start w:val="1"/>
+      <w:numFmt w:val="decimal"/>
+      <w:isLgl/>
+      <w:lvlText w:val="%1.%2.%3.%4.%5"/>
+      <w:lvlJc w:val="left"/>
+      <w:pPr>
+        <w:ind w:left="2340" w:hanging="1080"/>
+      </w:pPr>
+      <w:rPr>
+        <w:rFonts w:hint="default"/>
+      </w:rPr>
+    </w:lvl>
+    <w:lvl w:ilvl="5">
+      <w:start w:val="1"/>
+      <w:numFmt w:val="decimal"/>
+      <w:isLgl/>
+      <w:lvlText w:val="%1.%2.%3.%4.%5.%6"/>
+      <w:lvlJc w:val="left"/>
+      <w:pPr>
+        <w:ind w:left="2340" w:hanging="1080"/>
+      </w:pPr>
+      <w:rPr>
+        <w:rFonts w:hint="default"/>
+      </w:rPr>
+    </w:lvl>
+    <w:lvl w:ilvl="6">
+      <w:start w:val="1"/>
+      <w:numFmt w:val="decimal"/>
+      <w:isLgl/>
+      <w:lvlText w:val="%1.%2.%3.%4.%5.%6.%7"/>
+      <w:lvlJc w:val="left"/>
+      <w:pPr>
+        <w:ind w:left="2700" w:hanging="1440"/>
+      </w:pPr>
+      <w:rPr>
+        <w:rFonts w:hint="default"/>
+      </w:rPr>
+    </w:lvl>
+    <w:lvl w:ilvl="7">
+      <w:start w:val="1"/>
+      <w:numFmt w:val="decimal"/>
+      <w:isLgl/>
+      <w:lvlText w:val="%1.%2.%3.%4.%5.%6.%7.%8"/>
+      <w:lvlJc w:val="left"/>
+      <w:pPr>
+        <w:ind w:left="2700" w:hanging="1440"/>
+      </w:pPr>
+      <w:rPr>
+        <w:rFonts w:hint="default"/>
+      </w:rPr>
+    </w:lvl>
+    <w:lvl w:ilvl="8">
+      <w:start w:val="1"/>
+      <w:numFmt w:val="decimal"/>
+      <w:isLgl/>
+      <w:lvlText w:val="%1.%2.%3.%4.%5.%6.%7.%8.%9"/>
+      <w:lvlJc w:val="left"/>
+      <w:pPr>
+        <w:ind w:left="3060" w:hanging="1800"/>
+      </w:pPr>
+      <w:rPr>
+        <w:rFonts w:hint="default"/>
+      </w:rPr>
+    </w:lvl>
+  </w:abstractNum>
+  <w:abstractNum w:abstractNumId="22">
     <w:nsid w:val="4B426D42"/>
     <w:multiLevelType w:val="hybridMultilevel"/>
     <w:tmpl w:val="F006A840"/>
@@ -11044,7 +11179,7 @@
       </w:pPr>
     </w:lvl>
   </w:abstractNum>
-  <w:abstractNum w:abstractNumId="21">
+  <w:abstractNum w:abstractNumId="23">
     <w:nsid w:val="4BBD46DB"/>
     <w:multiLevelType w:val="hybridMultilevel"/>
     <w:tmpl w:val="A0D46818"/>
@@ -11130,7 +11265,7 @@
       </w:pPr>
     </w:lvl>
   </w:abstractNum>
-  <w:abstractNum w:abstractNumId="22">
+  <w:abstractNum w:abstractNumId="24">
     <w:nsid w:val="526A6055"/>
     <w:multiLevelType w:val="hybridMultilevel"/>
     <w:tmpl w:val="A0D46818"/>
@@ -11216,7 +11351,7 @@
       </w:pPr>
     </w:lvl>
   </w:abstractNum>
-  <w:abstractNum w:abstractNumId="23">
+  <w:abstractNum w:abstractNumId="25">
     <w:nsid w:val="5591702C"/>
     <w:multiLevelType w:val="multilevel"/>
     <w:tmpl w:val="1FA08EEE"/>
@@ -11329,7 +11464,7 @@
       </w:rPr>
     </w:lvl>
   </w:abstractNum>
-  <w:abstractNum w:abstractNumId="24">
+  <w:abstractNum w:abstractNumId="26">
     <w:nsid w:val="59ED100E"/>
     <w:multiLevelType w:val="multilevel"/>
     <w:tmpl w:val="2C3E931C"/>
@@ -11415,7 +11550,7 @@
       </w:pPr>
     </w:lvl>
   </w:abstractNum>
-  <w:abstractNum w:abstractNumId="25">
+  <w:abstractNum w:abstractNumId="27">
     <w:nsid w:val="5B756133"/>
     <w:multiLevelType w:val="hybridMultilevel"/>
     <w:tmpl w:val="F006A840"/>
@@ -11501,7 +11636,7 @@
       </w:pPr>
     </w:lvl>
   </w:abstractNum>
-  <w:abstractNum w:abstractNumId="26">
+  <w:abstractNum w:abstractNumId="28">
     <w:nsid w:val="5C892C61"/>
     <w:multiLevelType w:val="hybridMultilevel"/>
     <w:tmpl w:val="8378F8C0"/>
@@ -11590,7 +11725,7 @@
       </w:pPr>
     </w:lvl>
   </w:abstractNum>
-  <w:abstractNum w:abstractNumId="27">
+  <w:abstractNum w:abstractNumId="29">
     <w:nsid w:val="5CBD030B"/>
     <w:multiLevelType w:val="hybridMultilevel"/>
     <w:tmpl w:val="CC4033B8"/>
@@ -11676,7 +11811,7 @@
       </w:pPr>
     </w:lvl>
   </w:abstractNum>
-  <w:abstractNum w:abstractNumId="28">
+  <w:abstractNum w:abstractNumId="30">
     <w:nsid w:val="5F2B49B7"/>
     <w:multiLevelType w:val="hybridMultilevel"/>
     <w:tmpl w:val="F006A840"/>
@@ -11762,7 +11897,7 @@
       </w:pPr>
     </w:lvl>
   </w:abstractNum>
-  <w:abstractNum w:abstractNumId="29">
+  <w:abstractNum w:abstractNumId="31">
     <w:nsid w:val="613923F5"/>
     <w:multiLevelType w:val="multilevel"/>
     <w:tmpl w:val="775C8402"/>
@@ -11875,7 +12010,7 @@
       </w:rPr>
     </w:lvl>
   </w:abstractNum>
-  <w:abstractNum w:abstractNumId="30">
+  <w:abstractNum w:abstractNumId="32">
     <w:nsid w:val="659D1169"/>
     <w:multiLevelType w:val="multilevel"/>
     <w:tmpl w:val="55E2347A"/>
@@ -11988,7 +12123,7 @@
       </w:rPr>
     </w:lvl>
   </w:abstractNum>
-  <w:abstractNum w:abstractNumId="31">
+  <w:abstractNum w:abstractNumId="33">
     <w:nsid w:val="6D594D60"/>
     <w:multiLevelType w:val="multilevel"/>
     <w:tmpl w:val="1D221C78"/>
@@ -12074,7 +12209,7 @@
       </w:pPr>
     </w:lvl>
   </w:abstractNum>
-  <w:abstractNum w:abstractNumId="32">
+  <w:abstractNum w:abstractNumId="34">
     <w:nsid w:val="70651131"/>
     <w:multiLevelType w:val="hybridMultilevel"/>
     <w:tmpl w:val="F006A840"/>
@@ -12160,7 +12295,7 @@
       </w:pPr>
     </w:lvl>
   </w:abstractNum>
-  <w:abstractNum w:abstractNumId="33">
+  <w:abstractNum w:abstractNumId="35">
     <w:nsid w:val="77BD549F"/>
     <w:multiLevelType w:val="multilevel"/>
     <w:tmpl w:val="9850A3E8"/>
@@ -12273,7 +12408,7 @@
       </w:rPr>
     </w:lvl>
   </w:abstractNum>
-  <w:abstractNum w:abstractNumId="34">
+  <w:abstractNum w:abstractNumId="36">
     <w:nsid w:val="79F6358C"/>
     <w:multiLevelType w:val="multilevel"/>
     <w:tmpl w:val="55E2347A"/>
@@ -12386,7 +12521,7 @@
       </w:rPr>
     </w:lvl>
   </w:abstractNum>
-  <w:abstractNum w:abstractNumId="35">
+  <w:abstractNum w:abstractNumId="37">
     <w:nsid w:val="7B513023"/>
     <w:multiLevelType w:val="hybridMultilevel"/>
     <w:tmpl w:val="B85E87F4"/>
@@ -12475,7 +12610,7 @@
       </w:pPr>
     </w:lvl>
   </w:abstractNum>
-  <w:abstractNum w:abstractNumId="36">
+  <w:abstractNum w:abstractNumId="38">
     <w:nsid w:val="7F1D5250"/>
     <w:multiLevelType w:val="multilevel"/>
     <w:tmpl w:val="139E0AA4"/>
@@ -12589,7 +12724,7 @@
     </w:lvl>
   </w:abstractNum>
   <w:num w:numId="1">
-    <w:abstractNumId w:val="30"/>
+    <w:abstractNumId w:val="32"/>
   </w:num>
   <w:num w:numId="2">
     <w:abstractNumId w:val="0"/>
@@ -12607,16 +12742,16 @@
     <w:abstractNumId w:val="12"/>
   </w:num>
   <w:num w:numId="7">
-    <w:abstractNumId w:val="24"/>
+    <w:abstractNumId w:val="26"/>
   </w:num>
   <w:num w:numId="8">
+    <w:abstractNumId w:val="33"/>
+  </w:num>
+  <w:num w:numId="9">
     <w:abstractNumId w:val="31"/>
   </w:num>
-  <w:num w:numId="9">
-    <w:abstractNumId w:val="29"/>
-  </w:num>
   <w:num w:numId="10">
-    <w:abstractNumId w:val="33"/>
+    <w:abstractNumId w:val="35"/>
   </w:num>
   <w:num w:numId="11">
     <w:abstractNumId w:val="6"/>
@@ -12628,52 +12763,52 @@
     <w:abstractNumId w:val="8"/>
   </w:num>
   <w:num w:numId="14">
-    <w:abstractNumId w:val="28"/>
+    <w:abstractNumId w:val="30"/>
   </w:num>
   <w:num w:numId="15">
-    <w:abstractNumId w:val="32"/>
+    <w:abstractNumId w:val="34"/>
   </w:num>
   <w:num w:numId="16">
-    <w:abstractNumId w:val="25"/>
+    <w:abstractNumId w:val="27"/>
   </w:num>
   <w:num w:numId="17">
-    <w:abstractNumId w:val="19"/>
+    <w:abstractNumId w:val="20"/>
   </w:num>
   <w:num w:numId="18">
     <w:abstractNumId w:val="13"/>
   </w:num>
   <w:num w:numId="19">
-    <w:abstractNumId w:val="16"/>
+    <w:abstractNumId w:val="17"/>
   </w:num>
   <w:num w:numId="20">
-    <w:abstractNumId w:val="23"/>
+    <w:abstractNumId w:val="25"/>
   </w:num>
   <w:num w:numId="21">
-    <w:abstractNumId w:val="18"/>
+    <w:abstractNumId w:val="19"/>
   </w:num>
   <w:num w:numId="22">
     <w:abstractNumId w:val="11"/>
   </w:num>
   <w:num w:numId="23">
-    <w:abstractNumId w:val="26"/>
+    <w:abstractNumId w:val="28"/>
   </w:num>
   <w:num w:numId="24">
-    <w:abstractNumId w:val="21"/>
+    <w:abstractNumId w:val="23"/>
   </w:num>
   <w:num w:numId="25">
+    <w:abstractNumId w:val="24"/>
+  </w:num>
+  <w:num w:numId="26">
     <w:abstractNumId w:val="22"/>
   </w:num>
-  <w:num w:numId="26">
-    <w:abstractNumId w:val="20"/>
-  </w:num>
   <w:num w:numId="27">
-    <w:abstractNumId w:val="36"/>
+    <w:abstractNumId w:val="38"/>
   </w:num>
   <w:num w:numId="28">
-    <w:abstractNumId w:val="27"/>
+    <w:abstractNumId w:val="29"/>
   </w:num>
   <w:num w:numId="29">
-    <w:abstractNumId w:val="34"/>
+    <w:abstractNumId w:val="36"/>
   </w:num>
   <w:num w:numId="30">
     <w:abstractNumId w:val="9"/>
@@ -12682,7 +12817,7 @@
     <w:abstractNumId w:val="1"/>
   </w:num>
   <w:num w:numId="32">
-    <w:abstractNumId w:val="35"/>
+    <w:abstractNumId w:val="37"/>
   </w:num>
   <w:num w:numId="33">
     <w:abstractNumId w:val="5"/>
@@ -12757,7 +12892,7 @@
     </w:lvlOverride>
   </w:num>
   <w:num w:numId="39">
-    <w:abstractNumId w:val="17"/>
+    <w:abstractNumId w:val="18"/>
   </w:num>
   <w:num w:numId="40">
     <w:abstractNumId w:val="2"/>
@@ -12788,6 +12923,12 @@
     <w:lvlOverride w:ilvl="8">
       <w:startOverride w:val="1"/>
     </w:lvlOverride>
+  </w:num>
+  <w:num w:numId="41">
+    <w:abstractNumId w:val="21"/>
+  </w:num>
+  <w:num w:numId="42">
+    <w:abstractNumId w:val="16"/>
   </w:num>
 </w:numbering>
 </file>
@@ -13868,7 +14009,7 @@
 </file>
 
 <file path=customXml/itemProps1.xml><?xml version="1.0" encoding="utf-8"?>
-<ds:datastoreItem xmlns:ds="http://schemas.openxmlformats.org/officeDocument/2006/customXml" ds:itemID="{C040A1EB-DE6C-4766-A432-05EBBA402228}">
+<ds:datastoreItem xmlns:ds="http://schemas.openxmlformats.org/officeDocument/2006/customXml" ds:itemID="{10B4FCC7-9EE9-4B1D-A9C3-A4D848221B59}">
   <ds:schemaRefs>
     <ds:schemaRef ds:uri="http://schemas.openxmlformats.org/officeDocument/2006/bibliography"/>
   </ds:schemaRefs>

</xml_diff>